<commit_message>
HW02 Q1 complete, add address to doc
</commit_message>
<xml_diff>
--- a/HW02/MATLAB Homework 02.docx
+++ b/HW02/MATLAB Homework 02.docx
@@ -6,7 +6,7 @@
       <w:pPr>
         <w:jc w:val="center"/>
         <w:rPr>
-          <w:rFonts w:ascii="Times New Roman" w:hAnsi="Times New Roman" w:cs="Times New Roman" w:hint="eastAsia"/>
+          <w:rFonts w:ascii="Times New Roman" w:hAnsi="Times New Roman" w:cs="Times New Roman"/>
           <w:b/>
           <w:bCs/>
           <w:sz w:val="28"/>
@@ -67,17 +67,35 @@
     <w:p>
       <w:pPr>
         <w:widowControl/>
-        <w:rPr>
-          <w:rFonts w:ascii="Times New Roman" w:hAnsi="Times New Roman" w:cs="Times New Roman"/>
-        </w:rPr>
-      </w:pPr>
-      <w:r>
+        <w:jc w:val="left"/>
         <w:rPr>
           <w:rFonts w:ascii="Times New Roman" w:hAnsi="Times New Roman" w:cs="Times New Roman"/>
           <w:b/>
           <w:bCs/>
         </w:rPr>
+      </w:pPr>
+      <w:r>
+        <w:rPr>
+          <w:rFonts w:ascii="Times New Roman" w:hAnsi="Times New Roman" w:cs="Times New Roman"/>
+          <w:b/>
+          <w:bCs/>
+        </w:rPr>
         <w:t xml:space="preserve">Codes location: </w:t>
+      </w:r>
+    </w:p>
+    <w:p>
+      <w:pPr>
+        <w:widowControl/>
+        <w:jc w:val="left"/>
+        <w:rPr>
+          <w:rFonts w:ascii="Times New Roman" w:hAnsi="Times New Roman" w:cs="Times New Roman"/>
+        </w:rPr>
+      </w:pPr>
+      <w:r>
+        <w:rPr>
+          <w:rFonts w:ascii="Times New Roman" w:hAnsi="Times New Roman" w:cs="Times New Roman"/>
+        </w:rPr>
+        <w:t xml:space="preserve">Question 1: </w:t>
       </w:r>
       <w:hyperlink r:id="rId5" w:history="1">
         <w:r>
@@ -85,23 +103,67 @@
             <w:rStyle w:val="a4"/>
             <w:rFonts w:ascii="Times New Roman" w:hAnsi="Times New Roman" w:cs="Times New Roman"/>
           </w:rPr>
-          <w:t>https://github.com/yifuhhh/EE385J_Biomed_Image/tree/</w:t>
+          <w:t>https://github.com/yifuhhh/EE385J_</w:t>
         </w:r>
         <w:r>
           <w:rPr>
             <w:rStyle w:val="a4"/>
             <w:rFonts w:ascii="Times New Roman" w:hAnsi="Times New Roman" w:cs="Times New Roman"/>
           </w:rPr>
-          <w:t>m</w:t>
+          <w:t>B</w:t>
         </w:r>
         <w:r>
           <w:rPr>
             <w:rStyle w:val="a4"/>
             <w:rFonts w:ascii="Times New Roman" w:hAnsi="Times New Roman" w:cs="Times New Roman"/>
           </w:rPr>
-          <w:t>aster/HW01</w:t>
+          <w:t>iomed_Image/blob/master/HW02/YifuHuang_yh9692_HW02_Q1.m</w:t>
         </w:r>
       </w:hyperlink>
+    </w:p>
+    <w:p>
+      <w:pPr>
+        <w:widowControl/>
+        <w:jc w:val="left"/>
+        <w:rPr>
+          <w:rFonts w:ascii="Times New Roman" w:hAnsi="Times New Roman" w:cs="Times New Roman"/>
+        </w:rPr>
+      </w:pPr>
+    </w:p>
+    <w:p>
+      <w:pPr>
+        <w:widowControl/>
+        <w:jc w:val="left"/>
+        <w:rPr>
+          <w:rFonts w:ascii="Times New Roman" w:hAnsi="Times New Roman" w:cs="Times New Roman"/>
+        </w:rPr>
+      </w:pPr>
+      <w:r>
+        <w:rPr>
+          <w:rFonts w:ascii="Times New Roman" w:hAnsi="Times New Roman" w:cs="Times New Roman"/>
+        </w:rPr>
+        <w:t>Question 2:</w:t>
+      </w:r>
+    </w:p>
+    <w:p>
+      <w:pPr>
+        <w:widowControl/>
+        <w:jc w:val="left"/>
+        <w:rPr>
+          <w:rFonts w:ascii="Times New Roman" w:hAnsi="Times New Roman" w:cs="Times New Roman"/>
+        </w:rPr>
+      </w:pPr>
+      <w:hyperlink r:id="rId6" w:history="1">
+        <w:r>
+          <w:rPr>
+            <w:rStyle w:val="a4"/>
+            <w:rFonts w:ascii="Times New Roman" w:hAnsi="Times New Roman" w:cs="Times New Roman"/>
+          </w:rPr>
+          <w:t>https://github.com/yifuhhh/EE385J_Biomed_Image/blob/master/HW02/YifuHuang_yh9692_HW02_Q2.m</w:t>
+        </w:r>
+      </w:hyperlink>
+      <w:bookmarkStart w:id="0" w:name="_GoBack"/>
+      <w:bookmarkEnd w:id="0"/>
     </w:p>
     <w:p>
       <w:pPr>
@@ -186,8 +248,9 @@
           <w:sz w:val="20"/>
           <w:szCs w:val="20"/>
         </w:rPr>
-        <w:t>F-MISO is a PET tracer (i.e. contrast</w:t>
-      </w:r>
+        <w:t xml:space="preserve">F-MISO is a PET tracer (i.e. contrast agent) that accumulates (and is retained) in hypoxic cells. Mice with HER2+ breast cancer received injections of either saline (control group) or trastuzumab (treated group). </w:t>
+      </w:r>
+      <w:proofErr w:type="spellStart"/>
       <w:r>
         <w:rPr>
           <w:rFonts w:ascii="Times New Roman" w:hAnsi="Times New Roman" w:cs="Times New Roman"/>
@@ -197,8 +260,9 @@
           <w:sz w:val="20"/>
           <w:szCs w:val="20"/>
         </w:rPr>
-        <w:t xml:space="preserve"> </w:t>
-      </w:r>
+        <w:t>Tratsuzumab</w:t>
+      </w:r>
+      <w:proofErr w:type="spellEnd"/>
       <w:r>
         <w:rPr>
           <w:rFonts w:ascii="Times New Roman" w:hAnsi="Times New Roman" w:cs="Times New Roman"/>
@@ -208,141 +272,7 @@
           <w:sz w:val="20"/>
           <w:szCs w:val="20"/>
         </w:rPr>
-        <w:t>agent) that accumulates (and is retained) in hypoxic cells. Mice with HER2+ breast cancer received</w:t>
-      </w:r>
-      <w:r>
-        <w:rPr>
-          <w:rFonts w:ascii="Times New Roman" w:hAnsi="Times New Roman" w:cs="Times New Roman"/>
-          <w:b/>
-          <w:bCs/>
-          <w:kern w:val="0"/>
-          <w:sz w:val="20"/>
-          <w:szCs w:val="20"/>
-        </w:rPr>
-        <w:t xml:space="preserve"> </w:t>
-      </w:r>
-      <w:r>
-        <w:rPr>
-          <w:rFonts w:ascii="Times New Roman" w:hAnsi="Times New Roman" w:cs="Times New Roman"/>
-          <w:b/>
-          <w:bCs/>
-          <w:kern w:val="0"/>
-          <w:sz w:val="20"/>
-          <w:szCs w:val="20"/>
-        </w:rPr>
-        <w:t xml:space="preserve">injections of either saline (control group) or trastuzumab (treated group). </w:t>
-      </w:r>
-      <w:proofErr w:type="spellStart"/>
-      <w:r>
-        <w:rPr>
-          <w:rFonts w:ascii="Times New Roman" w:hAnsi="Times New Roman" w:cs="Times New Roman"/>
-          <w:b/>
-          <w:bCs/>
-          <w:kern w:val="0"/>
-          <w:sz w:val="20"/>
-          <w:szCs w:val="20"/>
-        </w:rPr>
-        <w:t>Tratsuzumab</w:t>
-      </w:r>
-      <w:proofErr w:type="spellEnd"/>
-      <w:r>
-        <w:rPr>
-          <w:rFonts w:ascii="Times New Roman" w:hAnsi="Times New Roman" w:cs="Times New Roman"/>
-          <w:b/>
-          <w:bCs/>
-          <w:kern w:val="0"/>
-          <w:sz w:val="20"/>
-          <w:szCs w:val="20"/>
-        </w:rPr>
-        <w:t xml:space="preserve"> primarily inhibits</w:t>
-      </w:r>
-      <w:r>
-        <w:rPr>
-          <w:rFonts w:ascii="Times New Roman" w:hAnsi="Times New Roman" w:cs="Times New Roman"/>
-          <w:b/>
-          <w:bCs/>
-          <w:kern w:val="0"/>
-          <w:sz w:val="20"/>
-          <w:szCs w:val="20"/>
-        </w:rPr>
-        <w:t xml:space="preserve"> </w:t>
-      </w:r>
-      <w:r>
-        <w:rPr>
-          <w:rFonts w:ascii="Times New Roman" w:hAnsi="Times New Roman" w:cs="Times New Roman"/>
-          <w:b/>
-          <w:bCs/>
-          <w:kern w:val="0"/>
-          <w:sz w:val="20"/>
-          <w:szCs w:val="20"/>
-        </w:rPr>
-        <w:t>cell proliferation, however, it also has been known to suppress angiogenesis. Tumors tend to overexpress</w:t>
-      </w:r>
-      <w:r>
-        <w:rPr>
-          <w:rFonts w:ascii="Times New Roman" w:hAnsi="Times New Roman" w:cs="Times New Roman"/>
-          <w:b/>
-          <w:bCs/>
-          <w:kern w:val="0"/>
-          <w:sz w:val="20"/>
-          <w:szCs w:val="20"/>
-        </w:rPr>
-        <w:t xml:space="preserve"> angiogenetic</w:t>
-      </w:r>
-      <w:r>
-        <w:rPr>
-          <w:rFonts w:ascii="Times New Roman" w:hAnsi="Times New Roman" w:cs="Times New Roman"/>
-          <w:b/>
-          <w:bCs/>
-          <w:kern w:val="0"/>
-          <w:sz w:val="20"/>
-          <w:szCs w:val="20"/>
-        </w:rPr>
-        <w:t xml:space="preserve"> factors resulting in abnormal vasculature (poor perfusion and delivery, leaky). Suppressing</w:t>
-      </w:r>
-      <w:r>
-        <w:rPr>
-          <w:rFonts w:ascii="Times New Roman" w:hAnsi="Times New Roman" w:cs="Times New Roman"/>
-          <w:b/>
-          <w:bCs/>
-          <w:kern w:val="0"/>
-          <w:sz w:val="20"/>
-          <w:szCs w:val="20"/>
-        </w:rPr>
-        <w:t xml:space="preserve"> </w:t>
-      </w:r>
-      <w:r>
-        <w:rPr>
-          <w:rFonts w:ascii="Times New Roman" w:hAnsi="Times New Roman" w:cs="Times New Roman"/>
-          <w:b/>
-          <w:bCs/>
-          <w:kern w:val="0"/>
-          <w:sz w:val="20"/>
-          <w:szCs w:val="20"/>
-        </w:rPr>
-        <w:t>angiogenic factors results in the “normalization” of tumor vasculature and potentially improving tissue</w:t>
-      </w:r>
-      <w:r>
-        <w:rPr>
-          <w:rFonts w:ascii="Times New Roman" w:hAnsi="Times New Roman" w:cs="Times New Roman"/>
-          <w:b/>
-          <w:bCs/>
-          <w:kern w:val="0"/>
-          <w:sz w:val="20"/>
-          <w:szCs w:val="20"/>
-        </w:rPr>
-        <w:t xml:space="preserve"> </w:t>
-      </w:r>
-      <w:r>
-        <w:rPr>
-          <w:rFonts w:ascii="Times New Roman" w:hAnsi="Times New Roman" w:cs="Times New Roman"/>
-          <w:b/>
-          <w:bCs/>
-          <w:kern w:val="0"/>
-          <w:sz w:val="20"/>
-          <w:szCs w:val="20"/>
-        </w:rPr>
-        <w:t>perfusion.</w:t>
+        <w:t xml:space="preserve"> primarily inhibits cell proliferation, however, it also has been known to suppress angiogenesis. Tumors tend to overexpress angiogenetic factors resulting in abnormal vasculature (poor perfusion and delivery, leaky). Suppressing angiogenic factors results in the “normalization” of tumor vasculature and potentially improving tissue perfusion.</w:t>
       </w:r>
     </w:p>
     <w:p>
@@ -409,133 +339,7 @@
           <w:sz w:val="20"/>
           <w:szCs w:val="20"/>
         </w:rPr>
-        <w:t>The relationship between tumor hypoxia and tumor vasculature is</w:t>
-      </w:r>
-      <w:r>
-        <w:rPr>
-          <w:rFonts w:ascii="Times New Roman" w:hAnsi="Times New Roman" w:cs="Times New Roman"/>
-          <w:kern w:val="0"/>
-          <w:sz w:val="20"/>
-          <w:szCs w:val="20"/>
-        </w:rPr>
-        <w:t xml:space="preserve"> </w:t>
-      </w:r>
-      <w:r>
-        <w:rPr>
-          <w:rFonts w:ascii="Times New Roman" w:hAnsi="Times New Roman" w:cs="Times New Roman"/>
-          <w:kern w:val="0"/>
-          <w:sz w:val="20"/>
-          <w:szCs w:val="20"/>
-        </w:rPr>
-        <w:t xml:space="preserve">the inability of the tumor's vascular network to sustain </w:t>
-      </w:r>
-      <w:r>
-        <w:rPr>
-          <w:rFonts w:ascii="Times New Roman" w:hAnsi="Times New Roman" w:cs="Times New Roman"/>
-          <w:kern w:val="0"/>
-          <w:sz w:val="20"/>
-          <w:szCs w:val="20"/>
-        </w:rPr>
-        <w:t>nonmonic</w:t>
-      </w:r>
-      <w:r>
-        <w:rPr>
-          <w:rFonts w:ascii="Times New Roman" w:hAnsi="Times New Roman" w:cs="Times New Roman"/>
-          <w:kern w:val="0"/>
-          <w:sz w:val="20"/>
-          <w:szCs w:val="20"/>
-        </w:rPr>
-        <w:t xml:space="preserve"> </w:t>
-      </w:r>
-      <w:r>
-        <w:rPr>
-          <w:rFonts w:ascii="Times New Roman" w:hAnsi="Times New Roman" w:cs="Times New Roman"/>
-          <w:kern w:val="0"/>
-          <w:sz w:val="20"/>
-          <w:szCs w:val="20"/>
-        </w:rPr>
-        <w:t xml:space="preserve">conditions for the rapidly </w:t>
-      </w:r>
-      <w:r>
-        <w:rPr>
-          <w:rFonts w:ascii="Times New Roman" w:hAnsi="Times New Roman" w:cs="Times New Roman"/>
-          <w:kern w:val="0"/>
-          <w:sz w:val="20"/>
-          <w:szCs w:val="20"/>
-        </w:rPr>
-        <w:t>growing</w:t>
-      </w:r>
-      <w:r>
-        <w:rPr>
-          <w:rFonts w:ascii="Times New Roman" w:hAnsi="Times New Roman" w:cs="Times New Roman"/>
-          <w:kern w:val="0"/>
-          <w:sz w:val="20"/>
-          <w:szCs w:val="20"/>
-        </w:rPr>
-        <w:t xml:space="preserve"> tumor.</w:t>
-      </w:r>
-      <w:r>
-        <w:rPr>
-          <w:rFonts w:ascii="Times New Roman" w:hAnsi="Times New Roman" w:cs="Times New Roman"/>
-          <w:kern w:val="0"/>
-          <w:sz w:val="20"/>
-          <w:szCs w:val="20"/>
-        </w:rPr>
-        <w:t xml:space="preserve"> </w:t>
-      </w:r>
-      <w:r>
-        <w:rPr>
-          <w:rFonts w:ascii="Times New Roman" w:hAnsi="Times New Roman" w:cs="Times New Roman"/>
-          <w:kern w:val="0"/>
-          <w:sz w:val="20"/>
-          <w:szCs w:val="20"/>
-        </w:rPr>
-        <w:t>Some portions of the</w:t>
-      </w:r>
-      <w:r>
-        <w:rPr>
-          <w:rFonts w:ascii="Times New Roman" w:hAnsi="Times New Roman" w:cs="Times New Roman"/>
-          <w:kern w:val="0"/>
-          <w:sz w:val="20"/>
-          <w:szCs w:val="20"/>
-        </w:rPr>
-        <w:t xml:space="preserve"> t</w:t>
-      </w:r>
-      <w:r>
-        <w:rPr>
-          <w:rFonts w:ascii="Times New Roman" w:hAnsi="Times New Roman" w:cs="Times New Roman"/>
-          <w:kern w:val="0"/>
-          <w:sz w:val="20"/>
-          <w:szCs w:val="20"/>
-        </w:rPr>
-        <w:t>umor do not have the necessary vessel network to supply</w:t>
-      </w:r>
-      <w:r>
-        <w:rPr>
-          <w:rFonts w:ascii="Times New Roman" w:hAnsi="Times New Roman" w:cs="Times New Roman"/>
-          <w:kern w:val="0"/>
-          <w:sz w:val="20"/>
-          <w:szCs w:val="20"/>
-        </w:rPr>
-        <w:t xml:space="preserve"> </w:t>
-      </w:r>
-      <w:r>
-        <w:rPr>
-          <w:rFonts w:ascii="Times New Roman" w:hAnsi="Times New Roman" w:cs="Times New Roman"/>
-          <w:kern w:val="0"/>
-          <w:sz w:val="20"/>
-          <w:szCs w:val="20"/>
-        </w:rPr>
-        <w:t>sustainable amount of oxygen</w:t>
-      </w:r>
-      <w:r>
-        <w:rPr>
-          <w:rFonts w:ascii="Times New Roman" w:hAnsi="Times New Roman" w:cs="Times New Roman"/>
-          <w:kern w:val="0"/>
-          <w:sz w:val="20"/>
-          <w:szCs w:val="20"/>
-        </w:rPr>
-        <w:t>.</w:t>
+        <w:t>The relationship between tumor hypoxia and tumor vasculature is the inability of the tumor's vascular network to sustain nonmonic conditions for the rapidly growing tumor. Some portions of the tumor do not have the necessary vessel network to supply sustainable amount of oxygen.</w:t>
       </w:r>
     </w:p>
     <w:p>
@@ -634,20 +438,21 @@
         <w:adjustRightInd w:val="0"/>
         <w:jc w:val="center"/>
         <w:rPr>
-          <w:rFonts w:ascii="Times New Roman" w:hAnsi="Times New Roman" w:cs="Times New Roman" w:hint="eastAsia"/>
-          <w:kern w:val="0"/>
-          <w:sz w:val="20"/>
-          <w:szCs w:val="20"/>
-        </w:rPr>
-      </w:pPr>
-      <w:r>
-        <w:rPr>
-          <w:rFonts w:ascii="Times New Roman" w:hAnsi="Times New Roman" w:cs="Times New Roman" w:hint="eastAsia"/>
+          <w:rFonts w:ascii="Times New Roman" w:hAnsi="Times New Roman" w:cs="Times New Roman"/>
+          <w:kern w:val="0"/>
+          <w:sz w:val="20"/>
+          <w:szCs w:val="20"/>
+        </w:rPr>
+      </w:pPr>
+      <w:r>
+        <w:rPr>
+          <w:rFonts w:ascii="Times New Roman" w:hAnsi="Times New Roman" w:cs="Times New Roman"/>
           <w:noProof/>
           <w:kern w:val="0"/>
           <w:sz w:val="20"/>
           <w:szCs w:val="20"/>
         </w:rPr>
+        <w:lastRenderedPageBreak/>
         <w:drawing>
           <wp:inline distT="0" distB="0" distL="0" distR="0">
             <wp:extent cx="3600000" cy="2700000"/>
@@ -661,99 +466,6 @@
                 <pic:pic xmlns:pic="http://schemas.openxmlformats.org/drawingml/2006/picture">
                   <pic:nvPicPr>
                     <pic:cNvPr id="2" name="Fig1.png"/>
-                    <pic:cNvPicPr/>
-                  </pic:nvPicPr>
-                  <pic:blipFill>
-                    <a:blip r:embed="rId6" cstate="print">
-                      <a:extLst>
-                        <a:ext uri="{28A0092B-C50C-407E-A947-70E740481C1C}">
-                          <a14:useLocalDpi xmlns:a14="http://schemas.microsoft.com/office/drawing/2010/main" val="0"/>
-                        </a:ext>
-                      </a:extLst>
-                    </a:blip>
-                    <a:stretch>
-                      <a:fillRect/>
-                    </a:stretch>
-                  </pic:blipFill>
-                  <pic:spPr>
-                    <a:xfrm>
-                      <a:off x="0" y="0"/>
-                      <a:ext cx="3600000" cy="2700000"/>
-                    </a:xfrm>
-                    <a:prstGeom prst="rect">
-                      <a:avLst/>
-                    </a:prstGeom>
-                  </pic:spPr>
-                </pic:pic>
-              </a:graphicData>
-            </a:graphic>
-          </wp:inline>
-        </w:drawing>
-      </w:r>
-    </w:p>
-    <w:p>
-      <w:pPr>
-        <w:pStyle w:val="a3"/>
-        <w:numPr>
-          <w:ilvl w:val="0"/>
-          <w:numId w:val="12"/>
-        </w:numPr>
-        <w:autoSpaceDE w:val="0"/>
-        <w:autoSpaceDN w:val="0"/>
-        <w:adjustRightInd w:val="0"/>
-        <w:ind w:left="993" w:firstLineChars="0" w:hanging="283"/>
-        <w:rPr>
-          <w:rFonts w:ascii="Times New Roman" w:hAnsi="Times New Roman" w:cs="Times New Roman"/>
-          <w:kern w:val="0"/>
-          <w:sz w:val="20"/>
-          <w:szCs w:val="20"/>
-        </w:rPr>
-      </w:pPr>
-      <w:r>
-        <w:rPr>
-          <w:rFonts w:ascii="Times New Roman" w:hAnsi="Times New Roman" w:cs="Times New Roman"/>
-          <w:kern w:val="0"/>
-          <w:sz w:val="20"/>
-          <w:szCs w:val="20"/>
-        </w:rPr>
-        <w:t>(2nd plot) Plot the mean and 95% confidence interval normalize the means to day 0’s value.</w:t>
-      </w:r>
-    </w:p>
-    <w:p>
-      <w:pPr>
-        <w:autoSpaceDE w:val="0"/>
-        <w:autoSpaceDN w:val="0"/>
-        <w:adjustRightInd w:val="0"/>
-        <w:jc w:val="center"/>
-        <w:rPr>
-          <w:rFonts w:ascii="Times New Roman" w:hAnsi="Times New Roman" w:cs="Times New Roman"/>
-          <w:kern w:val="0"/>
-          <w:sz w:val="20"/>
-          <w:szCs w:val="20"/>
-        </w:rPr>
-      </w:pPr>
-      <w:r>
-        <w:rPr>
-          <w:rFonts w:ascii="Times New Roman" w:hAnsi="Times New Roman" w:cs="Times New Roman" w:hint="eastAsia"/>
-          <w:noProof/>
-          <w:kern w:val="0"/>
-          <w:sz w:val="20"/>
-          <w:szCs w:val="20"/>
-        </w:rPr>
-        <w:lastRenderedPageBreak/>
-        <w:drawing>
-          <wp:inline distT="0" distB="0" distL="0" distR="0">
-            <wp:extent cx="3600000" cy="2700000"/>
-            <wp:effectExtent l="0" t="0" r="0" b="5715"/>
-            <wp:docPr id="9" name="图片 9" descr="图片包含 文字, 地图&#10;&#10;描述已自动生成"/>
-            <wp:cNvGraphicFramePr>
-              <a:graphicFrameLocks xmlns:a="http://schemas.openxmlformats.org/drawingml/2006/main" noChangeAspect="1"/>
-            </wp:cNvGraphicFramePr>
-            <a:graphic xmlns:a="http://schemas.openxmlformats.org/drawingml/2006/main">
-              <a:graphicData uri="http://schemas.openxmlformats.org/drawingml/2006/picture">
-                <pic:pic xmlns:pic="http://schemas.openxmlformats.org/drawingml/2006/picture">
-                  <pic:nvPicPr>
-                    <pic:cNvPr id="9" name="Fig2.png"/>
                     <pic:cNvPicPr/>
                   </pic:nvPicPr>
                   <pic:blipFill>
@@ -786,52 +498,10 @@
     </w:p>
     <w:p>
       <w:pPr>
-        <w:autoSpaceDE w:val="0"/>
-        <w:autoSpaceDN w:val="0"/>
-        <w:adjustRightInd w:val="0"/>
-        <w:jc w:val="center"/>
-        <w:rPr>
-          <w:rFonts w:ascii="Times New Roman" w:hAnsi="Times New Roman" w:cs="Times New Roman" w:hint="eastAsia"/>
-          <w:kern w:val="0"/>
-          <w:sz w:val="20"/>
-          <w:szCs w:val="20"/>
-        </w:rPr>
-      </w:pPr>
-    </w:p>
-    <w:p>
-      <w:pPr>
         <w:pStyle w:val="a3"/>
         <w:numPr>
           <w:ilvl w:val="0"/>
-          <w:numId w:val="11"/>
-        </w:numPr>
-        <w:autoSpaceDE w:val="0"/>
-        <w:autoSpaceDN w:val="0"/>
-        <w:adjustRightInd w:val="0"/>
-        <w:ind w:firstLineChars="0"/>
-        <w:rPr>
-          <w:rFonts w:ascii="Times New Roman" w:hAnsi="Times New Roman" w:cs="Times New Roman"/>
-          <w:kern w:val="0"/>
-          <w:sz w:val="20"/>
-          <w:szCs w:val="20"/>
-        </w:rPr>
-      </w:pPr>
-      <w:r>
-        <w:rPr>
-          <w:rFonts w:ascii="Times New Roman" w:hAnsi="Times New Roman" w:cs="Times New Roman"/>
-          <w:kern w:val="0"/>
-          <w:sz w:val="20"/>
-          <w:szCs w:val="20"/>
-        </w:rPr>
-        <w:t>(2 Plots) Calculate the SUV in tumor at each time point for the control and treated mouse.</w:t>
-      </w:r>
-    </w:p>
-    <w:p>
-      <w:pPr>
-        <w:pStyle w:val="a3"/>
-        <w:numPr>
-          <w:ilvl w:val="0"/>
-          <w:numId w:val="15"/>
+          <w:numId w:val="12"/>
         </w:numPr>
         <w:autoSpaceDE w:val="0"/>
         <w:autoSpaceDN w:val="0"/>
@@ -851,25 +521,7 @@
           <w:sz w:val="20"/>
           <w:szCs w:val="20"/>
         </w:rPr>
-        <w:t>(1</w:t>
-      </w:r>
-      <w:r>
-        <w:rPr>
-          <w:rFonts w:ascii="Times New Roman" w:hAnsi="Times New Roman" w:cs="Times New Roman"/>
-          <w:kern w:val="0"/>
-          <w:sz w:val="20"/>
-          <w:szCs w:val="20"/>
-        </w:rPr>
-        <w:t xml:space="preserve">st </w:t>
-      </w:r>
-      <w:r>
-        <w:rPr>
-          <w:rFonts w:ascii="Times New Roman" w:hAnsi="Times New Roman" w:cs="Times New Roman"/>
-          <w:kern w:val="0"/>
-          <w:sz w:val="20"/>
-          <w:szCs w:val="20"/>
-        </w:rPr>
-        <w:t>plot) Plot the mean and 95% confidence interval.</w:t>
+        <w:t>(2nd plot) Plot the mean and 95% confidence interval normalize the means to day 0’s value.</w:t>
       </w:r>
     </w:p>
     <w:p>
@@ -879,15 +531,15 @@
         <w:adjustRightInd w:val="0"/>
         <w:jc w:val="center"/>
         <w:rPr>
-          <w:rFonts w:ascii="Times New Roman" w:hAnsi="Times New Roman" w:cs="Times New Roman" w:hint="eastAsia"/>
-          <w:kern w:val="0"/>
-          <w:sz w:val="20"/>
-          <w:szCs w:val="20"/>
-        </w:rPr>
-      </w:pPr>
-      <w:r>
-        <w:rPr>
-          <w:rFonts w:ascii="Times New Roman" w:hAnsi="Times New Roman" w:cs="Times New Roman" w:hint="eastAsia"/>
+          <w:rFonts w:ascii="Times New Roman" w:hAnsi="Times New Roman" w:cs="Times New Roman"/>
+          <w:kern w:val="0"/>
+          <w:sz w:val="20"/>
+          <w:szCs w:val="20"/>
+        </w:rPr>
+      </w:pPr>
+      <w:r>
+        <w:rPr>
+          <w:rFonts w:ascii="Times New Roman" w:hAnsi="Times New Roman" w:cs="Times New Roman"/>
           <w:noProof/>
           <w:kern w:val="0"/>
           <w:sz w:val="20"/>
@@ -897,7 +549,7 @@
           <wp:inline distT="0" distB="0" distL="0" distR="0">
             <wp:extent cx="3600000" cy="2700000"/>
             <wp:effectExtent l="0" t="0" r="0" b="5715"/>
-            <wp:docPr id="10" name="图片 10" descr="图片包含 文字, 地图&#10;&#10;描述已自动生成"/>
+            <wp:docPr id="9" name="图片 9" descr="图片包含 文字, 地图&#10;&#10;描述已自动生成"/>
             <wp:cNvGraphicFramePr>
               <a:graphicFrameLocks xmlns:a="http://schemas.openxmlformats.org/drawingml/2006/main" noChangeAspect="1"/>
             </wp:cNvGraphicFramePr>
@@ -905,7 +557,7 @@
               <a:graphicData uri="http://schemas.openxmlformats.org/drawingml/2006/picture">
                 <pic:pic xmlns:pic="http://schemas.openxmlformats.org/drawingml/2006/picture">
                   <pic:nvPicPr>
-                    <pic:cNvPr id="10" name="Fig3.png"/>
+                    <pic:cNvPr id="9" name="Fig2.png"/>
                     <pic:cNvPicPr/>
                   </pic:nvPicPr>
                   <pic:blipFill>
@@ -938,6 +590,48 @@
     </w:p>
     <w:p>
       <w:pPr>
+        <w:autoSpaceDE w:val="0"/>
+        <w:autoSpaceDN w:val="0"/>
+        <w:adjustRightInd w:val="0"/>
+        <w:jc w:val="center"/>
+        <w:rPr>
+          <w:rFonts w:ascii="Times New Roman" w:hAnsi="Times New Roman" w:cs="Times New Roman"/>
+          <w:kern w:val="0"/>
+          <w:sz w:val="20"/>
+          <w:szCs w:val="20"/>
+        </w:rPr>
+      </w:pPr>
+    </w:p>
+    <w:p>
+      <w:pPr>
+        <w:pStyle w:val="a3"/>
+        <w:numPr>
+          <w:ilvl w:val="0"/>
+          <w:numId w:val="11"/>
+        </w:numPr>
+        <w:autoSpaceDE w:val="0"/>
+        <w:autoSpaceDN w:val="0"/>
+        <w:adjustRightInd w:val="0"/>
+        <w:ind w:firstLineChars="0"/>
+        <w:rPr>
+          <w:rFonts w:ascii="Times New Roman" w:hAnsi="Times New Roman" w:cs="Times New Roman"/>
+          <w:kern w:val="0"/>
+          <w:sz w:val="20"/>
+          <w:szCs w:val="20"/>
+        </w:rPr>
+      </w:pPr>
+      <w:r>
+        <w:rPr>
+          <w:rFonts w:ascii="Times New Roman" w:hAnsi="Times New Roman" w:cs="Times New Roman"/>
+          <w:kern w:val="0"/>
+          <w:sz w:val="20"/>
+          <w:szCs w:val="20"/>
+        </w:rPr>
+        <w:t>(2 Plots) Calculate the SUV in tumor at each time point for the control and treated mouse.</w:t>
+      </w:r>
+    </w:p>
+    <w:p>
+      <w:pPr>
         <w:pStyle w:val="a3"/>
         <w:numPr>
           <w:ilvl w:val="0"/>
@@ -961,7 +655,7 @@
           <w:sz w:val="20"/>
           <w:szCs w:val="20"/>
         </w:rPr>
-        <w:t>(2nd plot) Plot the mean and 95% confidence interval. Normalize the means to day 0’s value.</w:t>
+        <w:t>(1st plot) Plot the mean and 95% confidence interval.</w:t>
       </w:r>
     </w:p>
     <w:p>
@@ -979,7 +673,7 @@
       </w:pPr>
       <w:r>
         <w:rPr>
-          <w:rFonts w:ascii="Times New Roman" w:hAnsi="Times New Roman" w:cs="Times New Roman" w:hint="eastAsia"/>
+          <w:rFonts w:ascii="Times New Roman" w:hAnsi="Times New Roman" w:cs="Times New Roman"/>
           <w:noProof/>
           <w:kern w:val="0"/>
           <w:sz w:val="20"/>
@@ -990,7 +684,7 @@
           <wp:inline distT="0" distB="0" distL="0" distR="0">
             <wp:extent cx="3600000" cy="2700000"/>
             <wp:effectExtent l="0" t="0" r="0" b="5715"/>
-            <wp:docPr id="11" name="图片 11" descr="图片包含 文字, 地图&#10;&#10;描述已自动生成"/>
+            <wp:docPr id="10" name="图片 10" descr="图片包含 文字, 地图&#10;&#10;描述已自动生成"/>
             <wp:cNvGraphicFramePr>
               <a:graphicFrameLocks xmlns:a="http://schemas.openxmlformats.org/drawingml/2006/main" noChangeAspect="1"/>
             </wp:cNvGraphicFramePr>
@@ -998,7 +692,7 @@
               <a:graphicData uri="http://schemas.openxmlformats.org/drawingml/2006/picture">
                 <pic:pic xmlns:pic="http://schemas.openxmlformats.org/drawingml/2006/picture">
                   <pic:nvPicPr>
-                    <pic:cNvPr id="11" name="Fig4.png"/>
+                    <pic:cNvPr id="10" name="Fig3.png"/>
                     <pic:cNvPicPr/>
                   </pic:nvPicPr>
                   <pic:blipFill>
@@ -1031,12 +725,104 @@
     </w:p>
     <w:p>
       <w:pPr>
+        <w:pStyle w:val="a3"/>
+        <w:numPr>
+          <w:ilvl w:val="0"/>
+          <w:numId w:val="15"/>
+        </w:numPr>
+        <w:autoSpaceDE w:val="0"/>
+        <w:autoSpaceDN w:val="0"/>
+        <w:adjustRightInd w:val="0"/>
+        <w:ind w:left="993" w:firstLineChars="0" w:hanging="283"/>
+        <w:rPr>
+          <w:rFonts w:ascii="Times New Roman" w:hAnsi="Times New Roman" w:cs="Times New Roman"/>
+          <w:kern w:val="0"/>
+          <w:sz w:val="20"/>
+          <w:szCs w:val="20"/>
+        </w:rPr>
+      </w:pPr>
+      <w:r>
+        <w:rPr>
+          <w:rFonts w:ascii="Times New Roman" w:hAnsi="Times New Roman" w:cs="Times New Roman"/>
+          <w:kern w:val="0"/>
+          <w:sz w:val="20"/>
+          <w:szCs w:val="20"/>
+        </w:rPr>
+        <w:t>(2nd plot) Plot the mean and 95% confidence interval. Normalize the means to day 0’s value.</w:t>
+      </w:r>
+    </w:p>
+    <w:p>
+      <w:pPr>
         <w:autoSpaceDE w:val="0"/>
         <w:autoSpaceDN w:val="0"/>
         <w:adjustRightInd w:val="0"/>
         <w:jc w:val="center"/>
         <w:rPr>
-          <w:rFonts w:ascii="Times New Roman" w:hAnsi="Times New Roman" w:cs="Times New Roman" w:hint="eastAsia"/>
+          <w:rFonts w:ascii="Times New Roman" w:hAnsi="Times New Roman" w:cs="Times New Roman"/>
+          <w:kern w:val="0"/>
+          <w:sz w:val="20"/>
+          <w:szCs w:val="20"/>
+        </w:rPr>
+      </w:pPr>
+      <w:r>
+        <w:rPr>
+          <w:rFonts w:ascii="Times New Roman" w:hAnsi="Times New Roman" w:cs="Times New Roman"/>
+          <w:noProof/>
+          <w:kern w:val="0"/>
+          <w:sz w:val="20"/>
+          <w:szCs w:val="20"/>
+        </w:rPr>
+        <w:drawing>
+          <wp:inline distT="0" distB="0" distL="0" distR="0">
+            <wp:extent cx="3600000" cy="2700000"/>
+            <wp:effectExtent l="0" t="0" r="0" b="5715"/>
+            <wp:docPr id="11" name="图片 11" descr="图片包含 文字, 地图&#10;&#10;描述已自动生成"/>
+            <wp:cNvGraphicFramePr>
+              <a:graphicFrameLocks xmlns:a="http://schemas.openxmlformats.org/drawingml/2006/main" noChangeAspect="1"/>
+            </wp:cNvGraphicFramePr>
+            <a:graphic xmlns:a="http://schemas.openxmlformats.org/drawingml/2006/main">
+              <a:graphicData uri="http://schemas.openxmlformats.org/drawingml/2006/picture">
+                <pic:pic xmlns:pic="http://schemas.openxmlformats.org/drawingml/2006/picture">
+                  <pic:nvPicPr>
+                    <pic:cNvPr id="11" name="Fig4.png"/>
+                    <pic:cNvPicPr/>
+                  </pic:nvPicPr>
+                  <pic:blipFill>
+                    <a:blip r:embed="rId10" cstate="print">
+                      <a:extLst>
+                        <a:ext uri="{28A0092B-C50C-407E-A947-70E740481C1C}">
+                          <a14:useLocalDpi xmlns:a14="http://schemas.microsoft.com/office/drawing/2010/main" val="0"/>
+                        </a:ext>
+                      </a:extLst>
+                    </a:blip>
+                    <a:stretch>
+                      <a:fillRect/>
+                    </a:stretch>
+                  </pic:blipFill>
+                  <pic:spPr>
+                    <a:xfrm>
+                      <a:off x="0" y="0"/>
+                      <a:ext cx="3600000" cy="2700000"/>
+                    </a:xfrm>
+                    <a:prstGeom prst="rect">
+                      <a:avLst/>
+                    </a:prstGeom>
+                  </pic:spPr>
+                </pic:pic>
+              </a:graphicData>
+            </a:graphic>
+          </wp:inline>
+        </w:drawing>
+      </w:r>
+    </w:p>
+    <w:p>
+      <w:pPr>
+        <w:autoSpaceDE w:val="0"/>
+        <w:autoSpaceDN w:val="0"/>
+        <w:adjustRightInd w:val="0"/>
+        <w:jc w:val="center"/>
+        <w:rPr>
+          <w:rFonts w:ascii="Times New Roman" w:hAnsi="Times New Roman" w:cs="Times New Roman"/>
           <w:kern w:val="0"/>
           <w:sz w:val="20"/>
           <w:szCs w:val="20"/>
@@ -1069,25 +855,7 @@
           <w:sz w:val="20"/>
           <w:szCs w:val="20"/>
         </w:rPr>
-        <w:t>What does the SUV tell us about the mice (or the drug they are receiving)? Based off of these two mice, do</w:t>
-      </w:r>
-      <w:r>
-        <w:rPr>
-          <w:rFonts w:ascii="Times New Roman" w:hAnsi="Times New Roman" w:cs="Times New Roman"/>
-          <w:kern w:val="0"/>
-          <w:sz w:val="20"/>
-          <w:szCs w:val="20"/>
-        </w:rPr>
-        <w:t xml:space="preserve"> </w:t>
-      </w:r>
-      <w:r>
-        <w:rPr>
-          <w:rFonts w:ascii="Times New Roman" w:hAnsi="Times New Roman" w:cs="Times New Roman"/>
-          <w:kern w:val="0"/>
-          <w:sz w:val="20"/>
-          <w:szCs w:val="20"/>
-        </w:rPr>
-        <w:t xml:space="preserve">these imaging measures support our hypothesis on what </w:t>
+        <w:t xml:space="preserve">What does the SUV tell us about the mice (or the drug they are receiving)? Based off of these two mice, do these imaging measures support our hypothesis on what </w:t>
       </w:r>
       <w:proofErr w:type="spellStart"/>
       <w:r>
@@ -1143,21 +911,12 @@
       </w:pPr>
       <w:r>
         <w:rPr>
-          <w:rFonts w:ascii="Times New Roman" w:hAnsi="Times New Roman" w:cs="Times New Roman" w:hint="eastAsia"/>
-          <w:kern w:val="0"/>
-          <w:sz w:val="20"/>
-          <w:szCs w:val="20"/>
-        </w:rPr>
-        <w:t>T</w:t>
-      </w:r>
-      <w:r>
-        <w:rPr>
-          <w:rFonts w:ascii="Times New Roman" w:hAnsi="Times New Roman" w:cs="Times New Roman"/>
-          <w:kern w:val="0"/>
-          <w:sz w:val="20"/>
-          <w:szCs w:val="20"/>
-        </w:rPr>
-        <w:t>he SUV tells us that the drug is effective on tumor and does not have obvious effect on muscle cells. The imaging measures support the hypothesis.</w:t>
+          <w:rFonts w:ascii="Times New Roman" w:hAnsi="Times New Roman" w:cs="Times New Roman"/>
+          <w:kern w:val="0"/>
+          <w:sz w:val="20"/>
+          <w:szCs w:val="20"/>
+        </w:rPr>
+        <w:t>The SUV tells us that the drug is effective on tumor and does not have obvious effect on muscle cells. The imaging measures support the hypothesis.</w:t>
       </w:r>
     </w:p>
     <w:p>
@@ -1169,7 +928,7 @@
         <w:ind w:left="720" w:firstLineChars="0" w:firstLine="0"/>
         <w:jc w:val="left"/>
         <w:rPr>
-          <w:rFonts w:ascii="Times New Roman" w:hAnsi="Times New Roman" w:cs="Times New Roman" w:hint="eastAsia"/>
+          <w:rFonts w:ascii="Times New Roman" w:hAnsi="Times New Roman" w:cs="Times New Roman"/>
           <w:kern w:val="0"/>
           <w:sz w:val="20"/>
           <w:szCs w:val="20"/>
@@ -1198,26 +957,28 @@
       </w:pPr>
       <w:r>
         <w:rPr>
-          <w:rFonts w:ascii="Times New Roman" w:hAnsi="Times New Roman" w:cs="Times New Roman" w:hint="eastAsia"/>
+          <w:rFonts w:ascii="Times New Roman" w:hAnsi="Times New Roman" w:cs="Times New Roman"/>
           <w:b/>
           <w:bCs/>
           <w:kern w:val="0"/>
           <w:sz w:val="20"/>
           <w:szCs w:val="20"/>
         </w:rPr>
-        <w:t>(</w:t>
-      </w:r>
-      <w:r>
-        <w:rPr>
-          <w:rFonts w:ascii="Times New Roman" w:hAnsi="Times New Roman" w:cs="Times New Roman" w:hint="eastAsia"/>
+        <w:t>(25 pts) PET kinetic modeling &amp; curve fitting: Expand the ODE45/</w:t>
+      </w:r>
+      <w:proofErr w:type="spellStart"/>
+      <w:r>
+        <w:rPr>
+          <w:rFonts w:ascii="Times New Roman" w:hAnsi="Times New Roman" w:cs="Times New Roman"/>
           <w:b/>
           <w:bCs/>
           <w:kern w:val="0"/>
           <w:sz w:val="20"/>
           <w:szCs w:val="20"/>
         </w:rPr>
-        <w:t>2</w:t>
-      </w:r>
+        <w:t>curvefit</w:t>
+      </w:r>
+      <w:proofErr w:type="spellEnd"/>
       <w:r>
         <w:rPr>
           <w:rFonts w:ascii="Times New Roman" w:hAnsi="Times New Roman" w:cs="Times New Roman"/>
@@ -1227,97 +988,7 @@
           <w:sz w:val="20"/>
           <w:szCs w:val="20"/>
         </w:rPr>
-        <w:t xml:space="preserve">5 </w:t>
-      </w:r>
-      <w:r>
-        <w:rPr>
-          <w:rFonts w:ascii="Times New Roman" w:hAnsi="Times New Roman" w:cs="Times New Roman" w:hint="eastAsia"/>
-          <w:b/>
-          <w:bCs/>
-          <w:kern w:val="0"/>
-          <w:sz w:val="20"/>
-          <w:szCs w:val="20"/>
-        </w:rPr>
-        <w:t>p</w:t>
-      </w:r>
-      <w:r>
-        <w:rPr>
-          <w:rFonts w:ascii="Times New Roman" w:hAnsi="Times New Roman" w:cs="Times New Roman"/>
-          <w:b/>
-          <w:bCs/>
-          <w:kern w:val="0"/>
-          <w:sz w:val="20"/>
-          <w:szCs w:val="20"/>
-        </w:rPr>
-        <w:t>ts) PET kinetic modeling &amp; curve fitting: Expand the ODE45/</w:t>
-      </w:r>
-      <w:proofErr w:type="spellStart"/>
-      <w:r>
-        <w:rPr>
-          <w:rFonts w:ascii="Times New Roman" w:hAnsi="Times New Roman" w:cs="Times New Roman"/>
-          <w:b/>
-          <w:bCs/>
-          <w:kern w:val="0"/>
-          <w:sz w:val="20"/>
-          <w:szCs w:val="20"/>
-        </w:rPr>
-        <w:t>curvefit</w:t>
-      </w:r>
-      <w:proofErr w:type="spellEnd"/>
-      <w:r>
-        <w:rPr>
-          <w:rFonts w:ascii="Times New Roman" w:hAnsi="Times New Roman" w:cs="Times New Roman"/>
-          <w:b/>
-          <w:bCs/>
-          <w:kern w:val="0"/>
-          <w:sz w:val="20"/>
-          <w:szCs w:val="20"/>
-        </w:rPr>
-        <w:t xml:space="preserve"> code we developed in class to</w:t>
-      </w:r>
-      <w:r>
-        <w:rPr>
-          <w:rFonts w:ascii="Times New Roman" w:hAnsi="Times New Roman" w:cs="Times New Roman"/>
-          <w:b/>
-          <w:bCs/>
-          <w:kern w:val="0"/>
-          <w:sz w:val="20"/>
-          <w:szCs w:val="20"/>
-        </w:rPr>
-        <w:t xml:space="preserve"> </w:t>
-      </w:r>
-      <w:r>
-        <w:rPr>
-          <w:rFonts w:ascii="Times New Roman" w:hAnsi="Times New Roman" w:cs="Times New Roman"/>
-          <w:b/>
-          <w:bCs/>
-          <w:kern w:val="0"/>
-          <w:sz w:val="20"/>
-          <w:szCs w:val="20"/>
-        </w:rPr>
-        <w:t>estimate model parameters from this digital reference object (DRO). DROs are used to evaluate the new</w:t>
-      </w:r>
-      <w:r>
-        <w:rPr>
-          <w:rFonts w:ascii="Times New Roman" w:hAnsi="Times New Roman" w:cs="Times New Roman"/>
-          <w:b/>
-          <w:bCs/>
-          <w:kern w:val="0"/>
-          <w:sz w:val="20"/>
-          <w:szCs w:val="20"/>
-        </w:rPr>
-        <w:t xml:space="preserve"> </w:t>
-      </w:r>
-      <w:r>
-        <w:rPr>
-          <w:rFonts w:ascii="Times New Roman" w:hAnsi="Times New Roman" w:cs="Times New Roman"/>
-          <w:b/>
-          <w:bCs/>
-          <w:kern w:val="0"/>
-          <w:sz w:val="20"/>
-          <w:szCs w:val="20"/>
-        </w:rPr>
-        <w:t>code and to test out image acquisition settings.</w:t>
+        <w:t xml:space="preserve"> code we developed in class to estimate model parameters from this digital reference object (DRO). DROs are used to evaluate the new code and to test out image acquisition settings.</w:t>
       </w:r>
     </w:p>
     <w:p>
@@ -1333,7 +1004,7 @@
         <w:ind w:firstLineChars="0"/>
         <w:jc w:val="left"/>
         <w:rPr>
-          <w:rFonts w:ascii="Times New Roman" w:hAnsi="Times New Roman" w:cs="Times New Roman" w:hint="eastAsia"/>
+          <w:rFonts w:ascii="Times New Roman" w:hAnsi="Times New Roman" w:cs="Times New Roman"/>
           <w:b/>
           <w:bCs/>
           <w:kern w:val="0"/>
@@ -1402,25 +1073,17 @@
           <w:sz w:val="20"/>
           <w:szCs w:val="20"/>
         </w:rPr>
-        <w:t>) are varied spatially (in</w:t>
-      </w:r>
-      <w:r>
-        <w:rPr>
-          <w:rFonts w:ascii="Times New Roman" w:hAnsi="Times New Roman" w:cs="Times New Roman"/>
-          <w:kern w:val="0"/>
-          <w:sz w:val="20"/>
-          <w:szCs w:val="20"/>
-        </w:rPr>
-        <w:t xml:space="preserve"> </w:t>
-      </w:r>
-      <w:r>
-        <w:rPr>
-          <w:rFonts w:ascii="Times New Roman" w:hAnsi="Times New Roman" w:cs="Times New Roman"/>
-          <w:kern w:val="0"/>
-          <w:sz w:val="20"/>
-          <w:szCs w:val="20"/>
-        </w:rPr>
-        <w:t xml:space="preserve">x-y plane) throughout the domain. </w:t>
+        <w:t xml:space="preserve">) are varied </w:t>
+      </w:r>
+      <w:r>
+        <w:rPr>
+          <w:rFonts w:ascii="Times New Roman" w:hAnsi="Times New Roman" w:cs="Times New Roman"/>
+          <w:kern w:val="0"/>
+          <w:sz w:val="20"/>
+          <w:szCs w:val="20"/>
+        </w:rPr>
+        <w:lastRenderedPageBreak/>
+        <w:t xml:space="preserve">spatially (in x-y plane) throughout the domain. </w:t>
       </w:r>
       <w:proofErr w:type="gramStart"/>
       <w:r>
@@ -1440,61 +1103,7 @@
           <w:sz w:val="20"/>
           <w:szCs w:val="20"/>
         </w:rPr>
-        <w:t>y,</w:t>
-      </w:r>
-      <w:r>
-        <w:rPr>
-          <w:rFonts w:ascii="Times New Roman" w:hAnsi="Times New Roman" w:cs="Times New Roman"/>
-          <w:kern w:val="0"/>
-          <w:sz w:val="20"/>
-          <w:szCs w:val="20"/>
-        </w:rPr>
-        <w:t xml:space="preserve"> </w:t>
-      </w:r>
-      <w:r>
-        <w:rPr>
-          <w:rFonts w:ascii="Times New Roman" w:hAnsi="Times New Roman" w:cs="Times New Roman"/>
-          <w:kern w:val="0"/>
-          <w:sz w:val="20"/>
-          <w:szCs w:val="20"/>
-        </w:rPr>
-        <w:t>x,</w:t>
-      </w:r>
-      <w:r>
-        <w:rPr>
-          <w:rFonts w:ascii="Times New Roman" w:hAnsi="Times New Roman" w:cs="Times New Roman"/>
-          <w:kern w:val="0"/>
-          <w:sz w:val="20"/>
-          <w:szCs w:val="20"/>
-        </w:rPr>
-        <w:t xml:space="preserve"> </w:t>
-      </w:r>
-      <w:r>
-        <w:rPr>
-          <w:rFonts w:ascii="Times New Roman" w:hAnsi="Times New Roman" w:cs="Times New Roman"/>
-          <w:kern w:val="0"/>
-          <w:sz w:val="20"/>
-          <w:szCs w:val="20"/>
-        </w:rPr>
-        <w:t>:,</w:t>
-      </w:r>
-      <w:r>
-        <w:rPr>
-          <w:rFonts w:ascii="Times New Roman" w:hAnsi="Times New Roman" w:cs="Times New Roman"/>
-          <w:kern w:val="0"/>
-          <w:sz w:val="20"/>
-          <w:szCs w:val="20"/>
-        </w:rPr>
-        <w:t xml:space="preserve"> </w:t>
-      </w:r>
-      <w:r>
-        <w:rPr>
-          <w:rFonts w:ascii="Times New Roman" w:hAnsi="Times New Roman" w:cs="Times New Roman"/>
-          <w:kern w:val="0"/>
-          <w:sz w:val="20"/>
-          <w:szCs w:val="20"/>
-        </w:rPr>
-        <w:t>1) = the [C</w:t>
+        <w:t>y, x, :, 1) = the [C</w:t>
       </w:r>
       <w:r>
         <w:rPr>
@@ -1512,7 +1121,16 @@
           <w:sz w:val="18"/>
           <w:szCs w:val="18"/>
         </w:rPr>
-        <w:t>] time course, DRO (y,</w:t>
+        <w:t>] time course, DRO (y, x, :, 2) = the [C</w:t>
+      </w:r>
+      <w:r>
+        <w:rPr>
+          <w:rFonts w:ascii="Times New Roman" w:hAnsi="Times New Roman" w:cs="Times New Roman"/>
+          <w:kern w:val="0"/>
+          <w:sz w:val="12"/>
+          <w:szCs w:val="12"/>
+        </w:rPr>
+        <w:t>IC</w:t>
       </w:r>
       <w:r>
         <w:rPr>
@@ -1521,69 +1139,6 @@
           <w:sz w:val="18"/>
           <w:szCs w:val="18"/>
         </w:rPr>
-        <w:t xml:space="preserve"> </w:t>
-      </w:r>
-      <w:r>
-        <w:rPr>
-          <w:rFonts w:ascii="Times New Roman" w:hAnsi="Times New Roman" w:cs="Times New Roman"/>
-          <w:kern w:val="0"/>
-          <w:sz w:val="18"/>
-          <w:szCs w:val="18"/>
-        </w:rPr>
-        <w:t>x,</w:t>
-      </w:r>
-      <w:r>
-        <w:rPr>
-          <w:rFonts w:ascii="Times New Roman" w:hAnsi="Times New Roman" w:cs="Times New Roman"/>
-          <w:kern w:val="0"/>
-          <w:sz w:val="18"/>
-          <w:szCs w:val="18"/>
-        </w:rPr>
-        <w:t xml:space="preserve"> </w:t>
-      </w:r>
-      <w:r>
-        <w:rPr>
-          <w:rFonts w:ascii="Times New Roman" w:hAnsi="Times New Roman" w:cs="Times New Roman"/>
-          <w:kern w:val="0"/>
-          <w:sz w:val="18"/>
-          <w:szCs w:val="18"/>
-        </w:rPr>
-        <w:t>:,</w:t>
-      </w:r>
-      <w:r>
-        <w:rPr>
-          <w:rFonts w:ascii="Times New Roman" w:hAnsi="Times New Roman" w:cs="Times New Roman"/>
-          <w:kern w:val="0"/>
-          <w:sz w:val="18"/>
-          <w:szCs w:val="18"/>
-        </w:rPr>
-        <w:t xml:space="preserve"> </w:t>
-      </w:r>
-      <w:r>
-        <w:rPr>
-          <w:rFonts w:ascii="Times New Roman" w:hAnsi="Times New Roman" w:cs="Times New Roman"/>
-          <w:kern w:val="0"/>
-          <w:sz w:val="18"/>
-          <w:szCs w:val="18"/>
-        </w:rPr>
-        <w:t>2) = the [C</w:t>
-      </w:r>
-      <w:r>
-        <w:rPr>
-          <w:rFonts w:ascii="Times New Roman" w:hAnsi="Times New Roman" w:cs="Times New Roman"/>
-          <w:kern w:val="0"/>
-          <w:sz w:val="12"/>
-          <w:szCs w:val="12"/>
-        </w:rPr>
-        <w:t>IC</w:t>
-      </w:r>
-      <w:r>
-        <w:rPr>
-          <w:rFonts w:ascii="Times New Roman" w:hAnsi="Times New Roman" w:cs="Times New Roman"/>
-          <w:kern w:val="0"/>
-          <w:sz w:val="18"/>
-          <w:szCs w:val="18"/>
-        </w:rPr>
         <w:t xml:space="preserve">] </w:t>
       </w:r>
       <w:r>
@@ -1593,43 +1148,7 @@
           <w:sz w:val="20"/>
           <w:szCs w:val="20"/>
         </w:rPr>
-        <w:t>time course for</w:t>
-      </w:r>
-      <w:r>
-        <w:rPr>
-          <w:rFonts w:ascii="Times New Roman" w:hAnsi="Times New Roman" w:cs="Times New Roman"/>
-          <w:kern w:val="0"/>
-          <w:sz w:val="20"/>
-          <w:szCs w:val="20"/>
-        </w:rPr>
-        <w:t xml:space="preserve"> </w:t>
-      </w:r>
-      <w:r>
-        <w:rPr>
-          <w:rFonts w:ascii="Times New Roman" w:hAnsi="Times New Roman" w:cs="Times New Roman"/>
-          <w:kern w:val="0"/>
-          <w:sz w:val="20"/>
-          <w:szCs w:val="20"/>
-        </w:rPr>
-        <w:t>position (y,</w:t>
-      </w:r>
-      <w:r>
-        <w:rPr>
-          <w:rFonts w:ascii="Times New Roman" w:hAnsi="Times New Roman" w:cs="Times New Roman"/>
-          <w:kern w:val="0"/>
-          <w:sz w:val="20"/>
-          <w:szCs w:val="20"/>
-        </w:rPr>
-        <w:t xml:space="preserve"> </w:t>
-      </w:r>
-      <w:r>
-        <w:rPr>
-          <w:rFonts w:ascii="Times New Roman" w:hAnsi="Times New Roman" w:cs="Times New Roman"/>
-          <w:kern w:val="0"/>
-          <w:sz w:val="20"/>
-          <w:szCs w:val="20"/>
-        </w:rPr>
-        <w:t>x). Extend the code from class to fit each k</w:t>
+        <w:t>time course for position (y, x). Extend the code from class to fit each k</w:t>
       </w:r>
       <w:r>
         <w:rPr>
@@ -1703,16 +1222,7 @@
           <w:sz w:val="20"/>
           <w:szCs w:val="20"/>
         </w:rPr>
-        <w:t xml:space="preserve"> </w:t>
-      </w:r>
-      <w:r>
-        <w:rPr>
-          <w:rFonts w:ascii="Times New Roman" w:hAnsi="Times New Roman" w:cs="Times New Roman"/>
-          <w:kern w:val="0"/>
-          <w:sz w:val="20"/>
-          <w:szCs w:val="20"/>
-        </w:rPr>
-        <w:t>command to display the estimated k</w:t>
+        <w:t xml:space="preserve"> command to display the estimated k</w:t>
       </w:r>
       <w:r>
         <w:rPr>
@@ -1788,8 +1298,6 @@
         </w:rPr>
         <w:t>.</w:t>
       </w:r>
-      <w:bookmarkStart w:id="0" w:name="_GoBack"/>
-      <w:bookmarkEnd w:id="0"/>
     </w:p>
     <w:sectPr>
       <w:pgSz w:w="12240" w:h="15840"/>

</xml_diff>